<commit_message>
reduced the points for viva from 10 to 8
</commit_message>
<xml_diff>
--- a/AI Application Evaluation Guideline.docx
+++ b/AI Application Evaluation Guideline.docx
@@ -547,14 +547,7 @@
           <w:rFonts w:hint="default"/>
           <w:lang w:val="en-US"/>
         </w:rPr>
-        <w:t>I</w:t>
-      </w:r>
-      <w:r>
-        <w:rPr>
-          <w:rFonts w:hint="default"/>
-          <w:lang w:val="en-US"/>
-        </w:rPr>
-        <w:t>s the standardized software coding style (for Python) being adhered?</w:t>
+        <w:t>Is the standardized software coding style (for Python) being adhered?</w:t>
       </w:r>
     </w:p>
     <w:p>
@@ -1327,7 +1320,7 @@
           <w:rFonts w:hint="default"/>
           <w:lang w:val="en-US"/>
         </w:rPr>
-        <w:t>Viva [10 points]</w:t>
+        <w:t>Viva [8 points]</w:t>
       </w:r>
     </w:p>
     <w:p>
@@ -1393,7 +1386,7 @@
           <w:bCs/>
           <w:lang w:val="en-US"/>
         </w:rPr>
-        <w:t>[2]</w:t>
+        <w:t>[1]</w:t>
       </w:r>
     </w:p>
     <w:p>
@@ -1422,7 +1415,18 @@
           <w:bCs/>
           <w:lang w:val="en-US"/>
         </w:rPr>
-        <w:t xml:space="preserve"> [2]</w:t>
+        <w:t xml:space="preserve"> [1</w:t>
+      </w:r>
+      <w:bookmarkStart w:id="0" w:name="_GoBack"/>
+      <w:bookmarkEnd w:id="0"/>
+      <w:r>
+        <w:rPr>
+          <w:rFonts w:hint="default"/>
+          <w:b/>
+          <w:bCs/>
+          <w:lang w:val="en-US"/>
+        </w:rPr>
+        <w:t>]</w:t>
       </w:r>
     </w:p>
     <w:p>
@@ -1597,6 +1601,7 @@
     <w:p>
       <w:pPr>
         <w:numPr>
+          <w:ilvl w:val="0"/>
           <w:numId w:val="0"/>
         </w:numPr>
         <w:rPr>
@@ -1730,8 +1735,6 @@
         </w:rPr>
         <w:t>User manual for a non-technical user to use your application.</w:t>
       </w:r>
-      <w:bookmarkStart w:id="0" w:name="_GoBack"/>
-      <w:bookmarkEnd w:id="0"/>
     </w:p>
     <w:sectPr>
       <w:pgSz w:w="11906" w:h="16838"/>
@@ -2015,7 +2018,7 @@
     <w:lsdException w:qFormat="1" w:unhideWhenUsed="0" w:uiPriority="0" w:semiHidden="0" w:name="Title"/>
     <w:lsdException w:unhideWhenUsed="0" w:uiPriority="0" w:semiHidden="0" w:name="Closing"/>
     <w:lsdException w:unhideWhenUsed="0" w:uiPriority="0" w:semiHidden="0" w:name="Signature"/>
-    <w:lsdException w:unhideWhenUsed="0" w:uiPriority="0" w:name="Default Paragraph Font"/>
+    <w:lsdException w:qFormat="1" w:unhideWhenUsed="0" w:uiPriority="0" w:name="Default Paragraph Font"/>
     <w:lsdException w:unhideWhenUsed="0" w:uiPriority="0" w:semiHidden="0" w:name="Body Text"/>
     <w:lsdException w:unhideWhenUsed="0" w:uiPriority="0" w:semiHidden="0" w:name="Body Text Indent"/>
     <w:lsdException w:unhideWhenUsed="0" w:uiPriority="0" w:semiHidden="0" w:name="List Continue"/>
@@ -2351,6 +2354,7 @@
   <w:style w:type="character" w:default="1" w:styleId="9">
     <w:name w:val="Default Paragraph Font"/>
     <w:semiHidden/>
+    <w:qFormat/>
     <w:uiPriority w:val="0"/>
   </w:style>
   <w:style w:type="table" w:default="1" w:styleId="10">

</xml_diff>